<commit_message>
modify proposed and readme
</commit_message>
<xml_diff>
--- a/ProposedTests.docx
+++ b/ProposedTests.docx
@@ -30,7 +30,6 @@
           <w:sz w:val="36"/>
           <w:szCs w:val="36"/>
           <w:u w:val="single"/>
-          <w:rtl/>
           <w:lang w:bidi="ar-EG"/>
         </w:rPr>
       </w:pPr>
@@ -47,42 +46,61 @@
     </w:p>
     <w:p>
       <w:pPr>
-        <w:autoSpaceDE w:val="0"/>
-        <w:autoSpaceDN w:val="0"/>
-        <w:adjustRightInd w:val="0"/>
-        <w:ind w:left="2880"/>
-        <w:jc w:val="center"/>
+        <w:spacing w:after="0"/>
+        <w:ind w:left="3600" w:firstLine="720"/>
+        <w:jc w:val="right"/>
         <w:rPr>
-          <w:rFonts w:asciiTheme="minorBidi" w:hAnsiTheme="minorBidi"/>
+          <w:rFonts w:asciiTheme="minorBidi" w:hAnsiTheme="minorBidi" w:hint="cs"/>
+          <w:color w:val="FF0000"/>
           <w:sz w:val="24"/>
           <w:szCs w:val="24"/>
-          <w:u w:val="single"/>
+          <w:rtl/>
           <w:lang w:bidi="ar-EG"/>
         </w:rPr>
       </w:pPr>
       <w:r>
         <w:rPr>
           <w:rFonts w:asciiTheme="minorBidi" w:hAnsiTheme="minorBidi"/>
+          <w:color w:val="4472C4" w:themeColor="accent5"/>
           <w:sz w:val="24"/>
           <w:szCs w:val="24"/>
-          <w:u w:val="single"/>
           <w:lang w:bidi="ar-EG"/>
         </w:rPr>
-        <w:t>Run (MainTask.java)</w:t>
+        <w:t>Table #1</w:t>
       </w:r>
-    </w:p>
-    <w:p>
-      <w:pPr>
-        <w:autoSpaceDE w:val="0"/>
-        <w:autoSpaceDN w:val="0"/>
-        <w:adjustRightInd w:val="0"/>
-        <w:spacing w:after="0" w:line="240" w:lineRule="auto"/>
+      <w:r>
         <w:rPr>
-          <w:rFonts w:hint="cs"/>
+          <w:rFonts w:asciiTheme="minorBidi" w:hAnsiTheme="minorBidi"/>
+          <w:color w:val="FF0000"/>
+          <w:sz w:val="24"/>
+          <w:szCs w:val="24"/>
           <w:rtl/>
           <w:lang w:bidi="ar-EG"/>
         </w:rPr>
-      </w:pPr>
+        <w:tab/>
+      </w:r>
+      <w:r>
+        <w:rPr>
+          <w:rFonts w:asciiTheme="minorBidi" w:hAnsiTheme="minorBidi"/>
+          <w:color w:val="FF0000"/>
+          <w:sz w:val="24"/>
+          <w:szCs w:val="24"/>
+          <w:rtl/>
+          <w:lang w:bidi="ar-EG"/>
+        </w:rPr>
+        <w:tab/>
+      </w:r>
+      <w:r>
+        <w:rPr>
+          <w:rFonts w:asciiTheme="minorBidi" w:hAnsiTheme="minorBidi"/>
+          <w:color w:val="FF0000"/>
+          <w:sz w:val="24"/>
+          <w:szCs w:val="24"/>
+          <w:rtl/>
+          <w:lang w:bidi="ar-EG"/>
+        </w:rPr>
+        <w:tab/>
+      </w:r>
     </w:p>
     <w:tbl>
       <w:tblPr>
@@ -95,6 +113,58 @@
         <w:gridCol w:w="5075"/>
         <w:gridCol w:w="7088"/>
       </w:tblGrid>
+      <w:tr>
+        <w:tc>
+          <w:tcPr>
+            <w:tcW w:w="12163" w:type="dxa"/>
+            <w:gridSpan w:val="2"/>
+          </w:tcPr>
+          <w:p>
+            <w:pPr>
+              <w:autoSpaceDE w:val="0"/>
+              <w:autoSpaceDN w:val="0"/>
+              <w:adjustRightInd w:val="0"/>
+              <w:ind w:left="2880"/>
+              <w:jc w:val="center"/>
+              <w:rPr>
+                <w:rFonts w:asciiTheme="minorBidi" w:hAnsiTheme="minorBidi"/>
+                <w:color w:val="FF0000"/>
+                <w:u w:val="single"/>
+                <w:lang w:bidi="ar-EG"/>
+              </w:rPr>
+            </w:pPr>
+            <w:r>
+              <w:rPr>
+                <w:rFonts w:asciiTheme="minorBidi" w:hAnsiTheme="minorBidi"/>
+                <w:color w:val="FF0000"/>
+                <w:u w:val="single"/>
+                <w:lang w:bidi="ar-EG"/>
+              </w:rPr>
+              <w:t>Sample that show program output if yo</w:t>
+            </w:r>
+            <w:r>
+              <w:rPr>
+                <w:rFonts w:asciiTheme="minorBidi" w:hAnsiTheme="minorBidi"/>
+                <w:color w:val="FF0000"/>
+                <w:u w:val="single"/>
+                <w:lang w:bidi="ar-EG"/>
+              </w:rPr>
+              <w:t xml:space="preserve">u Run (MainTask.java) of </w:t>
+            </w:r>
+            <w:proofErr w:type="spellStart"/>
+            <w:r>
+              <w:rPr>
+                <w:rFonts w:asciiTheme="minorBidi" w:hAnsiTheme="minorBidi"/>
+                <w:color w:val="FF0000"/>
+                <w:u w:val="single"/>
+                <w:lang w:bidi="ar-EG"/>
+              </w:rPr>
+              <w:t>DashDemo</w:t>
+            </w:r>
+            <w:proofErr w:type="spellEnd"/>
+          </w:p>
+        </w:tc>
+      </w:tr>
       <w:tr>
         <w:tc>
           <w:tcPr>
@@ -1735,51 +1805,28 @@
     </w:p>
     <w:p>
       <w:pPr>
-        <w:autoSpaceDE w:val="0"/>
-        <w:autoSpaceDN w:val="0"/>
-        <w:bidi w:val="0"/>
-        <w:adjustRightInd w:val="0"/>
-        <w:spacing w:after="0" w:line="240" w:lineRule="auto"/>
+        <w:spacing w:after="0"/>
+        <w:ind w:left="3600" w:firstLine="720"/>
+        <w:jc w:val="right"/>
         <w:rPr>
-          <w:rFonts w:ascii="Consolas" w:hAnsi="Consolas" w:cs="Consolas"/>
-          <w:color w:val="000000"/>
-          <w:sz w:val="28"/>
-          <w:szCs w:val="28"/>
+          <w:rFonts w:asciiTheme="minorBidi" w:hAnsiTheme="minorBidi"/>
+          <w:color w:val="4472C4" w:themeColor="accent5"/>
+          <w:sz w:val="24"/>
+          <w:szCs w:val="24"/>
           <w:rtl/>
+          <w:lang w:bidi="ar-EG"/>
         </w:rPr>
       </w:pPr>
-    </w:p>
-    <w:p>
-      <w:pPr>
-        <w:autoSpaceDE w:val="0"/>
-        <w:autoSpaceDN w:val="0"/>
-        <w:bidi w:val="0"/>
-        <w:adjustRightInd w:val="0"/>
-        <w:spacing w:after="0" w:line="240" w:lineRule="auto"/>
+      <w:r>
         <w:rPr>
-          <w:rFonts w:ascii="Consolas" w:hAnsi="Consolas" w:cs="Consolas"/>
-          <w:color w:val="000000"/>
-          <w:sz w:val="28"/>
-          <w:szCs w:val="28"/>
-          <w:rtl/>
+          <w:rFonts w:asciiTheme="minorBidi" w:hAnsiTheme="minorBidi"/>
+          <w:color w:val="4472C4" w:themeColor="accent5"/>
+          <w:sz w:val="24"/>
+          <w:szCs w:val="24"/>
+          <w:lang w:bidi="ar-EG"/>
         </w:rPr>
-      </w:pPr>
-    </w:p>
-    <w:p>
-      <w:pPr>
-        <w:autoSpaceDE w:val="0"/>
-        <w:autoSpaceDN w:val="0"/>
-        <w:bidi w:val="0"/>
-        <w:adjustRightInd w:val="0"/>
-        <w:spacing w:after="0" w:line="240" w:lineRule="auto"/>
-        <w:rPr>
-          <w:rFonts w:ascii="Consolas" w:hAnsi="Consolas" w:cs="Consolas"/>
-          <w:color w:val="000000"/>
-          <w:sz w:val="28"/>
-          <w:szCs w:val="28"/>
-          <w:rtl/>
-        </w:rPr>
-      </w:pPr>
+        <w:t>Table #2</w:t>
+      </w:r>
     </w:p>
     <w:tbl>
       <w:tblPr>
@@ -1881,7 +1928,7 @@
             <w:pPr>
               <w:jc w:val="center"/>
               <w:rPr>
-                <w:rFonts w:cs="Arial" w:hint="cs"/>
+                <w:rFonts w:cs="Arial"/>
                 <w:color w:val="FF0000"/>
                 <w:sz w:val="28"/>
                 <w:szCs w:val="28"/>
@@ -2263,8 +2310,6 @@
                 <w:szCs w:val="20"/>
               </w:rPr>
             </w:pPr>
-            <w:bookmarkStart w:id="0" w:name="_GoBack"/>
-            <w:bookmarkEnd w:id="0"/>
           </w:p>
           <w:p>
             <w:pPr>
@@ -2294,7 +2339,7 @@
             <w:pPr>
               <w:jc w:val="center"/>
               <w:rPr>
-                <w:rFonts w:cs="Arial" w:hint="cs"/>
+                <w:rFonts w:cs="Arial"/>
                 <w:color w:val="FF0000"/>
                 <w:u w:val="single"/>
                 <w:rtl/>
@@ -3839,6 +3884,7 @@
                 <w:sz w:val="20"/>
                 <w:szCs w:val="20"/>
               </w:rPr>
+              <w:lastRenderedPageBreak/>
               <w:t>Not Found Person with this mail, File is Empty</w:t>
             </w:r>
           </w:p>
@@ -3851,6 +3897,18 @@
             <w:pPr>
               <w:jc w:val="right"/>
               <w:rPr>
+                <w:rFonts w:ascii="Consolas" w:hAnsi="Consolas" w:hint="cs"/>
+                <w:color w:val="000000" w:themeColor="text1"/>
+                <w:sz w:val="20"/>
+                <w:szCs w:val="20"/>
+                <w:lang w:bidi="ar-EG"/>
+              </w:rPr>
+            </w:pPr>
+          </w:p>
+          <w:p>
+            <w:pPr>
+              <w:jc w:val="right"/>
+              <w:rPr>
                 <w:rFonts w:ascii="Consolas" w:hAnsi="Consolas"/>
                 <w:color w:val="000000" w:themeColor="text1"/>
                 <w:sz w:val="20"/>
@@ -3863,19 +3921,7 @@
             <w:pPr>
               <w:jc w:val="right"/>
               <w:rPr>
-                <w:rFonts w:ascii="Consolas" w:hAnsi="Consolas"/>
-                <w:color w:val="000000" w:themeColor="text1"/>
-                <w:sz w:val="20"/>
-                <w:szCs w:val="20"/>
-                <w:lang w:bidi="ar-EG"/>
-              </w:rPr>
-            </w:pPr>
-          </w:p>
-          <w:p>
-            <w:pPr>
-              <w:jc w:val="right"/>
-              <w:rPr>
-                <w:rFonts w:ascii="Consolas" w:hAnsi="Consolas"/>
+                <w:rFonts w:ascii="Consolas" w:hAnsi="Consolas" w:hint="cs"/>
                 <w:color w:val="000000" w:themeColor="text1"/>
                 <w:sz w:val="20"/>
                 <w:szCs w:val="20"/>
@@ -3961,169 +4007,168 @@
                 <w:sz w:val="20"/>
                 <w:szCs w:val="20"/>
               </w:rPr>
+              <w:t>[[</w:t>
+            </w:r>
+            <w:r>
+              <w:rPr>
+                <w:rFonts w:cs="Arial"/>
+                <w:color w:val="00B050"/>
+                <w:lang w:bidi="ar-EG"/>
+              </w:rPr>
+              <w:t>2</w:t>
+            </w:r>
+            <w:r>
+              <w:rPr>
+                <w:rFonts w:ascii="Consolas" w:hAnsi="Consolas" w:cs="Consolas"/>
+                <w:color w:val="000000"/>
+                <w:sz w:val="20"/>
+                <w:szCs w:val="20"/>
+              </w:rPr>
+              <w:t>-Update Person's information</w:t>
+            </w:r>
+            <w:r>
+              <w:rPr>
+                <w:rFonts w:ascii="Consolas" w:hAnsi="Consolas"/>
+                <w:color w:val="000000"/>
+                <w:sz w:val="20"/>
+                <w:szCs w:val="20"/>
+                <w:lang w:bidi="ar-EG"/>
+              </w:rPr>
+              <w:t>]]</w:t>
+            </w:r>
+          </w:p>
+          <w:p>
+            <w:pPr>
+              <w:autoSpaceDE w:val="0"/>
+              <w:autoSpaceDN w:val="0"/>
+              <w:bidi w:val="0"/>
+              <w:adjustRightInd w:val="0"/>
+              <w:rPr>
+                <w:rFonts w:ascii="Consolas" w:hAnsi="Consolas" w:cs="Consolas"/>
+                <w:sz w:val="20"/>
+                <w:szCs w:val="20"/>
+              </w:rPr>
+            </w:pPr>
+            <w:r>
+              <w:rPr>
+                <w:rFonts w:ascii="Consolas" w:hAnsi="Consolas" w:cs="Consolas"/>
+                <w:color w:val="000000"/>
+                <w:sz w:val="20"/>
+                <w:szCs w:val="20"/>
+              </w:rPr>
+              <w:t>Enter Person Mail to Update</w:t>
+            </w:r>
+          </w:p>
+          <w:p>
+            <w:pPr>
+              <w:autoSpaceDE w:val="0"/>
+              <w:autoSpaceDN w:val="0"/>
+              <w:bidi w:val="0"/>
+              <w:adjustRightInd w:val="0"/>
+              <w:rPr>
+                <w:rFonts w:ascii="Consolas" w:hAnsi="Consolas" w:cs="Consolas"/>
+                <w:sz w:val="20"/>
+                <w:szCs w:val="20"/>
+              </w:rPr>
+            </w:pPr>
+            <w:proofErr w:type="spellStart"/>
+            <w:r>
+              <w:rPr>
+                <w:rFonts w:ascii="Consolas" w:hAnsi="Consolas" w:cs="Consolas"/>
+                <w:color w:val="00C87D"/>
+                <w:sz w:val="20"/>
+                <w:szCs w:val="20"/>
+              </w:rPr>
+              <w:t>ahmed</w:t>
+            </w:r>
+            <w:proofErr w:type="spellEnd"/>
+          </w:p>
+          <w:p>
+            <w:pPr>
+              <w:autoSpaceDE w:val="0"/>
+              <w:autoSpaceDN w:val="0"/>
+              <w:bidi w:val="0"/>
+              <w:adjustRightInd w:val="0"/>
+              <w:rPr>
+                <w:rFonts w:ascii="Consolas" w:hAnsi="Consolas" w:cs="Consolas"/>
+                <w:sz w:val="20"/>
+                <w:szCs w:val="20"/>
+              </w:rPr>
+            </w:pPr>
+            <w:r>
+              <w:rPr>
+                <w:rFonts w:ascii="Consolas" w:hAnsi="Consolas" w:cs="Consolas"/>
+                <w:color w:val="000000"/>
+                <w:sz w:val="20"/>
+                <w:szCs w:val="20"/>
+              </w:rPr>
+              <w:t xml:space="preserve">Enter Updated Person's First Name: </w:t>
+            </w:r>
+          </w:p>
+          <w:p>
+            <w:pPr>
+              <w:autoSpaceDE w:val="0"/>
+              <w:autoSpaceDN w:val="0"/>
+              <w:bidi w:val="0"/>
+              <w:adjustRightInd w:val="0"/>
+              <w:rPr>
+                <w:rFonts w:ascii="Consolas" w:hAnsi="Consolas" w:cs="Consolas"/>
+                <w:sz w:val="20"/>
+                <w:szCs w:val="20"/>
+              </w:rPr>
+            </w:pPr>
+            <w:r>
+              <w:rPr>
+                <w:rFonts w:ascii="Consolas" w:hAnsi="Consolas" w:cs="Consolas"/>
+                <w:color w:val="00C87D"/>
+                <w:sz w:val="20"/>
+                <w:szCs w:val="20"/>
+              </w:rPr>
+              <w:t>Ahmed</w:t>
+            </w:r>
+          </w:p>
+          <w:p>
+            <w:pPr>
+              <w:autoSpaceDE w:val="0"/>
+              <w:autoSpaceDN w:val="0"/>
+              <w:bidi w:val="0"/>
+              <w:adjustRightInd w:val="0"/>
+              <w:rPr>
+                <w:rFonts w:ascii="Consolas" w:hAnsi="Consolas" w:cs="Consolas"/>
+                <w:sz w:val="20"/>
+                <w:szCs w:val="20"/>
+              </w:rPr>
+            </w:pPr>
+            <w:r>
+              <w:rPr>
+                <w:rFonts w:ascii="Consolas" w:hAnsi="Consolas" w:cs="Consolas"/>
+                <w:color w:val="000000"/>
+                <w:sz w:val="20"/>
+                <w:szCs w:val="20"/>
+              </w:rPr>
+              <w:t xml:space="preserve">Enter Updated Person's Last Name: </w:t>
+            </w:r>
+          </w:p>
+          <w:p>
+            <w:pPr>
+              <w:autoSpaceDE w:val="0"/>
+              <w:autoSpaceDN w:val="0"/>
+              <w:bidi w:val="0"/>
+              <w:adjustRightInd w:val="0"/>
+              <w:rPr>
+                <w:rFonts w:ascii="Consolas" w:hAnsi="Consolas" w:cs="Consolas"/>
+                <w:sz w:val="20"/>
+                <w:szCs w:val="20"/>
+              </w:rPr>
+            </w:pPr>
+            <w:r>
+              <w:rPr>
+                <w:rFonts w:ascii="Consolas" w:hAnsi="Consolas" w:cs="Consolas"/>
+                <w:color w:val="00C87D"/>
+                <w:sz w:val="20"/>
+                <w:szCs w:val="20"/>
+              </w:rPr>
               <w:lastRenderedPageBreak/>
-              <w:t>[[</w:t>
-            </w:r>
-            <w:r>
-              <w:rPr>
-                <w:rFonts w:cs="Arial"/>
-                <w:color w:val="00B050"/>
-                <w:lang w:bidi="ar-EG"/>
-              </w:rPr>
-              <w:t>2</w:t>
-            </w:r>
-            <w:r>
-              <w:rPr>
-                <w:rFonts w:ascii="Consolas" w:hAnsi="Consolas" w:cs="Consolas"/>
-                <w:color w:val="000000"/>
-                <w:sz w:val="20"/>
-                <w:szCs w:val="20"/>
-              </w:rPr>
-              <w:t>-Update Person's information</w:t>
-            </w:r>
-            <w:r>
-              <w:rPr>
-                <w:rFonts w:ascii="Consolas" w:hAnsi="Consolas"/>
-                <w:color w:val="000000"/>
-                <w:sz w:val="20"/>
-                <w:szCs w:val="20"/>
-                <w:lang w:bidi="ar-EG"/>
-              </w:rPr>
-              <w:t>]]</w:t>
-            </w:r>
-          </w:p>
-          <w:p>
-            <w:pPr>
-              <w:autoSpaceDE w:val="0"/>
-              <w:autoSpaceDN w:val="0"/>
-              <w:bidi w:val="0"/>
-              <w:adjustRightInd w:val="0"/>
-              <w:rPr>
-                <w:rFonts w:ascii="Consolas" w:hAnsi="Consolas" w:cs="Consolas"/>
-                <w:sz w:val="20"/>
-                <w:szCs w:val="20"/>
-              </w:rPr>
-            </w:pPr>
-            <w:r>
-              <w:rPr>
-                <w:rFonts w:ascii="Consolas" w:hAnsi="Consolas" w:cs="Consolas"/>
-                <w:color w:val="000000"/>
-                <w:sz w:val="20"/>
-                <w:szCs w:val="20"/>
-              </w:rPr>
-              <w:t>Enter Person Mail to Update</w:t>
-            </w:r>
-          </w:p>
-          <w:p>
-            <w:pPr>
-              <w:autoSpaceDE w:val="0"/>
-              <w:autoSpaceDN w:val="0"/>
-              <w:bidi w:val="0"/>
-              <w:adjustRightInd w:val="0"/>
-              <w:rPr>
-                <w:rFonts w:ascii="Consolas" w:hAnsi="Consolas" w:cs="Consolas"/>
-                <w:sz w:val="20"/>
-                <w:szCs w:val="20"/>
-              </w:rPr>
-            </w:pPr>
-            <w:proofErr w:type="spellStart"/>
-            <w:r>
-              <w:rPr>
-                <w:rFonts w:ascii="Consolas" w:hAnsi="Consolas" w:cs="Consolas"/>
-                <w:color w:val="00C87D"/>
-                <w:sz w:val="20"/>
-                <w:szCs w:val="20"/>
-              </w:rPr>
-              <w:t>ahmed</w:t>
-            </w:r>
-            <w:proofErr w:type="spellEnd"/>
-          </w:p>
-          <w:p>
-            <w:pPr>
-              <w:autoSpaceDE w:val="0"/>
-              <w:autoSpaceDN w:val="0"/>
-              <w:bidi w:val="0"/>
-              <w:adjustRightInd w:val="0"/>
-              <w:rPr>
-                <w:rFonts w:ascii="Consolas" w:hAnsi="Consolas" w:cs="Consolas"/>
-                <w:sz w:val="20"/>
-                <w:szCs w:val="20"/>
-              </w:rPr>
-            </w:pPr>
-            <w:r>
-              <w:rPr>
-                <w:rFonts w:ascii="Consolas" w:hAnsi="Consolas" w:cs="Consolas"/>
-                <w:color w:val="000000"/>
-                <w:sz w:val="20"/>
-                <w:szCs w:val="20"/>
-              </w:rPr>
-              <w:lastRenderedPageBreak/>
-              <w:t xml:space="preserve">Enter Updated Person's First Name: </w:t>
-            </w:r>
-          </w:p>
-          <w:p>
-            <w:pPr>
-              <w:autoSpaceDE w:val="0"/>
-              <w:autoSpaceDN w:val="0"/>
-              <w:bidi w:val="0"/>
-              <w:adjustRightInd w:val="0"/>
-              <w:rPr>
-                <w:rFonts w:ascii="Consolas" w:hAnsi="Consolas" w:cs="Consolas"/>
-                <w:sz w:val="20"/>
-                <w:szCs w:val="20"/>
-              </w:rPr>
-            </w:pPr>
-            <w:r>
-              <w:rPr>
-                <w:rFonts w:ascii="Consolas" w:hAnsi="Consolas" w:cs="Consolas"/>
-                <w:color w:val="00C87D"/>
-                <w:sz w:val="20"/>
-                <w:szCs w:val="20"/>
-              </w:rPr>
-              <w:t>Ahmed</w:t>
-            </w:r>
-          </w:p>
-          <w:p>
-            <w:pPr>
-              <w:autoSpaceDE w:val="0"/>
-              <w:autoSpaceDN w:val="0"/>
-              <w:bidi w:val="0"/>
-              <w:adjustRightInd w:val="0"/>
-              <w:rPr>
-                <w:rFonts w:ascii="Consolas" w:hAnsi="Consolas" w:cs="Consolas"/>
-                <w:sz w:val="20"/>
-                <w:szCs w:val="20"/>
-              </w:rPr>
-            </w:pPr>
-            <w:r>
-              <w:rPr>
-                <w:rFonts w:ascii="Consolas" w:hAnsi="Consolas" w:cs="Consolas"/>
-                <w:color w:val="000000"/>
-                <w:sz w:val="20"/>
-                <w:szCs w:val="20"/>
-              </w:rPr>
-              <w:t xml:space="preserve">Enter Updated Person's Last Name: </w:t>
-            </w:r>
-          </w:p>
-          <w:p>
-            <w:pPr>
-              <w:autoSpaceDE w:val="0"/>
-              <w:autoSpaceDN w:val="0"/>
-              <w:bidi w:val="0"/>
-              <w:adjustRightInd w:val="0"/>
-              <w:rPr>
-                <w:rFonts w:ascii="Consolas" w:hAnsi="Consolas" w:cs="Consolas"/>
-                <w:sz w:val="20"/>
-                <w:szCs w:val="20"/>
-              </w:rPr>
-            </w:pPr>
-            <w:r>
-              <w:rPr>
-                <w:rFonts w:ascii="Consolas" w:hAnsi="Consolas" w:cs="Consolas"/>
-                <w:color w:val="00C87D"/>
-                <w:sz w:val="20"/>
-                <w:szCs w:val="20"/>
-              </w:rPr>
               <w:t>Nasser</w:t>
             </w:r>
           </w:p>
@@ -4695,6 +4740,7 @@
                 <w:szCs w:val="20"/>
               </w:rPr>
             </w:pPr>
+            <w:bookmarkStart w:id="0" w:name="_GoBack"/>
             <w:r>
               <w:rPr>
                 <w:rFonts w:ascii="Consolas" w:hAnsi="Consolas" w:cs="Consolas"/>
@@ -5006,6 +5052,7 @@
             </w:r>
             <w:proofErr w:type="spellEnd"/>
           </w:p>
+          <w:bookmarkEnd w:id="0"/>
           <w:p>
             <w:pPr>
               <w:bidi w:val="0"/>
@@ -6109,30 +6156,74 @@
                 <w:sz w:val="20"/>
                 <w:szCs w:val="20"/>
               </w:rPr>
+              <w:t>Banker</w:t>
+            </w:r>
+          </w:p>
+          <w:p>
+            <w:pPr>
+              <w:autoSpaceDE w:val="0"/>
+              <w:autoSpaceDN w:val="0"/>
+              <w:bidi w:val="0"/>
+              <w:adjustRightInd w:val="0"/>
+              <w:rPr>
+                <w:rFonts w:ascii="Consolas" w:hAnsi="Consolas" w:cs="Consolas"/>
+                <w:sz w:val="20"/>
+                <w:szCs w:val="20"/>
+              </w:rPr>
+            </w:pPr>
+            <w:r>
+              <w:rPr>
+                <w:rFonts w:ascii="Consolas" w:hAnsi="Consolas" w:cs="Consolas"/>
+                <w:color w:val="000000"/>
+                <w:sz w:val="20"/>
+                <w:szCs w:val="20"/>
+              </w:rPr>
+              <w:t xml:space="preserve">Enter Person's Phone: </w:t>
+            </w:r>
+          </w:p>
+          <w:p>
+            <w:pPr>
+              <w:autoSpaceDE w:val="0"/>
+              <w:autoSpaceDN w:val="0"/>
+              <w:bidi w:val="0"/>
+              <w:adjustRightInd w:val="0"/>
+              <w:rPr>
+                <w:rFonts w:ascii="Consolas" w:hAnsi="Consolas" w:cs="Consolas"/>
+                <w:sz w:val="20"/>
+                <w:szCs w:val="20"/>
+              </w:rPr>
+            </w:pPr>
+            <w:r>
+              <w:rPr>
+                <w:rFonts w:ascii="Consolas" w:hAnsi="Consolas" w:cs="Consolas"/>
+                <w:color w:val="00C87D"/>
+                <w:sz w:val="20"/>
+                <w:szCs w:val="20"/>
+              </w:rPr>
+              <w:t>012</w:t>
+            </w:r>
+          </w:p>
+          <w:p>
+            <w:pPr>
+              <w:autoSpaceDE w:val="0"/>
+              <w:autoSpaceDN w:val="0"/>
+              <w:bidi w:val="0"/>
+              <w:adjustRightInd w:val="0"/>
+              <w:rPr>
+                <w:rFonts w:ascii="Consolas" w:hAnsi="Consolas" w:cs="Consolas"/>
+                <w:sz w:val="20"/>
+                <w:szCs w:val="20"/>
+              </w:rPr>
+            </w:pPr>
+            <w:r>
+              <w:rPr>
+                <w:rFonts w:ascii="Consolas" w:hAnsi="Consolas" w:cs="Consolas"/>
+                <w:color w:val="000000"/>
+                <w:sz w:val="20"/>
+                <w:szCs w:val="20"/>
+              </w:rPr>
               <w:lastRenderedPageBreak/>
-              <w:t>Banker</w:t>
-            </w:r>
-          </w:p>
-          <w:p>
-            <w:pPr>
-              <w:autoSpaceDE w:val="0"/>
-              <w:autoSpaceDN w:val="0"/>
-              <w:bidi w:val="0"/>
-              <w:adjustRightInd w:val="0"/>
-              <w:rPr>
-                <w:rFonts w:ascii="Consolas" w:hAnsi="Consolas" w:cs="Consolas"/>
-                <w:sz w:val="20"/>
-                <w:szCs w:val="20"/>
-              </w:rPr>
-            </w:pPr>
-            <w:r>
-              <w:rPr>
-                <w:rFonts w:ascii="Consolas" w:hAnsi="Consolas" w:cs="Consolas"/>
-                <w:color w:val="000000"/>
-                <w:sz w:val="20"/>
-                <w:szCs w:val="20"/>
-              </w:rPr>
-              <w:t xml:space="preserve">Enter Person's Phone: </w:t>
+              <w:t xml:space="preserve">Enter Person's Age: </w:t>
             </w:r>
           </w:p>
           <w:p>
@@ -6154,43 +6245,44 @@
                 <w:sz w:val="20"/>
                 <w:szCs w:val="20"/>
               </w:rPr>
-              <w:t>012</w:t>
-            </w:r>
-          </w:p>
-          <w:p>
-            <w:pPr>
-              <w:autoSpaceDE w:val="0"/>
-              <w:autoSpaceDN w:val="0"/>
-              <w:bidi w:val="0"/>
-              <w:adjustRightInd w:val="0"/>
-              <w:rPr>
-                <w:rFonts w:ascii="Consolas" w:hAnsi="Consolas" w:cs="Consolas"/>
-                <w:sz w:val="20"/>
-                <w:szCs w:val="20"/>
-              </w:rPr>
-            </w:pPr>
-            <w:r>
-              <w:rPr>
-                <w:rFonts w:ascii="Consolas" w:hAnsi="Consolas" w:cs="Consolas"/>
-                <w:color w:val="000000"/>
-                <w:sz w:val="20"/>
-                <w:szCs w:val="20"/>
-              </w:rPr>
-              <w:t xml:space="preserve">Enter Person's Age: </w:t>
-            </w:r>
-          </w:p>
-          <w:p>
-            <w:pPr>
-              <w:autoSpaceDE w:val="0"/>
-              <w:autoSpaceDN w:val="0"/>
-              <w:bidi w:val="0"/>
-              <w:adjustRightInd w:val="0"/>
-              <w:rPr>
-                <w:rFonts w:ascii="Consolas" w:hAnsi="Consolas" w:cs="Consolas"/>
-                <w:sz w:val="20"/>
-                <w:szCs w:val="20"/>
-              </w:rPr>
-            </w:pPr>
+              <w:t>41</w:t>
+            </w:r>
+          </w:p>
+          <w:p>
+            <w:pPr>
+              <w:autoSpaceDE w:val="0"/>
+              <w:autoSpaceDN w:val="0"/>
+              <w:bidi w:val="0"/>
+              <w:adjustRightInd w:val="0"/>
+              <w:rPr>
+                <w:rFonts w:ascii="Consolas" w:hAnsi="Consolas" w:cs="Consolas"/>
+                <w:sz w:val="20"/>
+                <w:szCs w:val="20"/>
+              </w:rPr>
+            </w:pPr>
+            <w:r>
+              <w:rPr>
+                <w:rFonts w:ascii="Consolas" w:hAnsi="Consolas" w:cs="Consolas"/>
+                <w:color w:val="000000"/>
+                <w:sz w:val="20"/>
+                <w:szCs w:val="20"/>
+              </w:rPr>
+              <w:t xml:space="preserve">Enter Person's Mail: </w:t>
+            </w:r>
+          </w:p>
+          <w:p>
+            <w:pPr>
+              <w:autoSpaceDE w:val="0"/>
+              <w:autoSpaceDN w:val="0"/>
+              <w:bidi w:val="0"/>
+              <w:adjustRightInd w:val="0"/>
+              <w:rPr>
+                <w:rFonts w:ascii="Consolas" w:hAnsi="Consolas" w:cs="Consolas"/>
+                <w:sz w:val="20"/>
+                <w:szCs w:val="20"/>
+              </w:rPr>
+            </w:pPr>
+            <w:proofErr w:type="spellStart"/>
             <w:r>
               <w:rPr>
                 <w:rFonts w:ascii="Consolas" w:hAnsi="Consolas" w:cs="Consolas"/>
@@ -6198,51 +6290,6 @@
                 <w:sz w:val="20"/>
                 <w:szCs w:val="20"/>
               </w:rPr>
-              <w:t>41</w:t>
-            </w:r>
-          </w:p>
-          <w:p>
-            <w:pPr>
-              <w:autoSpaceDE w:val="0"/>
-              <w:autoSpaceDN w:val="0"/>
-              <w:bidi w:val="0"/>
-              <w:adjustRightInd w:val="0"/>
-              <w:rPr>
-                <w:rFonts w:ascii="Consolas" w:hAnsi="Consolas" w:cs="Consolas"/>
-                <w:sz w:val="20"/>
-                <w:szCs w:val="20"/>
-              </w:rPr>
-            </w:pPr>
-            <w:r>
-              <w:rPr>
-                <w:rFonts w:ascii="Consolas" w:hAnsi="Consolas" w:cs="Consolas"/>
-                <w:color w:val="000000"/>
-                <w:sz w:val="20"/>
-                <w:szCs w:val="20"/>
-              </w:rPr>
-              <w:t xml:space="preserve">Enter Person's Mail: </w:t>
-            </w:r>
-          </w:p>
-          <w:p>
-            <w:pPr>
-              <w:autoSpaceDE w:val="0"/>
-              <w:autoSpaceDN w:val="0"/>
-              <w:bidi w:val="0"/>
-              <w:adjustRightInd w:val="0"/>
-              <w:rPr>
-                <w:rFonts w:ascii="Consolas" w:hAnsi="Consolas" w:cs="Consolas"/>
-                <w:sz w:val="20"/>
-                <w:szCs w:val="20"/>
-              </w:rPr>
-            </w:pPr>
-            <w:proofErr w:type="spellStart"/>
-            <w:r>
-              <w:rPr>
-                <w:rFonts w:ascii="Consolas" w:hAnsi="Consolas" w:cs="Consolas"/>
-                <w:color w:val="00C87D"/>
-                <w:sz w:val="20"/>
-                <w:szCs w:val="20"/>
-              </w:rPr>
               <w:t>mossamhassan@gmail</w:t>
             </w:r>
             <w:proofErr w:type="spellEnd"/>
@@ -6251,7 +6298,7 @@
             <w:pPr>
               <w:jc w:val="right"/>
               <w:rPr>
-                <w:rFonts w:cs="Arial" w:hint="cs"/>
+                <w:rFonts w:cs="Arial"/>
                 <w:rtl/>
                 <w:lang w:bidi="ar-EG"/>
               </w:rPr>
@@ -8860,7 +8907,6 @@
                 <w:rFonts w:cs="Arial"/>
                 <w:lang w:bidi="ar-EG"/>
               </w:rPr>
-              <w:lastRenderedPageBreak/>
               <w:t xml:space="preserve">//cli output </w:t>
             </w:r>
           </w:p>
@@ -9015,7 +9061,7 @@
             <w:pPr>
               <w:jc w:val="right"/>
               <w:rPr>
-                <w:rFonts w:cs="Arial"/>
+                <w:rFonts w:cs="Arial" w:hint="cs"/>
                 <w:lang w:bidi="ar-EG"/>
               </w:rPr>
             </w:pPr>
@@ -9033,7 +9079,6 @@
                 <w:rFonts w:cs="Arial"/>
                 <w:lang w:bidi="ar-EG"/>
               </w:rPr>
-              <w:lastRenderedPageBreak/>
               <w:t xml:space="preserve">//cli output </w:t>
             </w:r>
           </w:p>
@@ -9346,73 +9391,73 @@
                 <w:sz w:val="20"/>
                 <w:szCs w:val="20"/>
               </w:rPr>
+              <w:t xml:space="preserve">Enter Person's Last Name: </w:t>
+            </w:r>
+          </w:p>
+          <w:p>
+            <w:pPr>
+              <w:autoSpaceDE w:val="0"/>
+              <w:autoSpaceDN w:val="0"/>
+              <w:bidi w:val="0"/>
+              <w:adjustRightInd w:val="0"/>
+              <w:rPr>
+                <w:rFonts w:ascii="Consolas" w:hAnsi="Consolas" w:cs="Consolas"/>
+                <w:sz w:val="20"/>
+                <w:szCs w:val="20"/>
+              </w:rPr>
+            </w:pPr>
+            <w:r>
+              <w:rPr>
+                <w:rFonts w:ascii="Consolas" w:hAnsi="Consolas" w:cs="Consolas"/>
+                <w:color w:val="00C87D"/>
+                <w:sz w:val="20"/>
+                <w:szCs w:val="20"/>
+              </w:rPr>
+              <w:t>Osama</w:t>
+            </w:r>
+          </w:p>
+          <w:p>
+            <w:pPr>
+              <w:autoSpaceDE w:val="0"/>
+              <w:autoSpaceDN w:val="0"/>
+              <w:bidi w:val="0"/>
+              <w:adjustRightInd w:val="0"/>
+              <w:rPr>
+                <w:rFonts w:ascii="Consolas" w:hAnsi="Consolas" w:cs="Consolas"/>
+                <w:sz w:val="20"/>
+                <w:szCs w:val="20"/>
+              </w:rPr>
+            </w:pPr>
+            <w:r>
+              <w:rPr>
+                <w:rFonts w:ascii="Consolas" w:hAnsi="Consolas" w:cs="Consolas"/>
+                <w:color w:val="000000"/>
+                <w:sz w:val="20"/>
+                <w:szCs w:val="20"/>
+              </w:rPr>
+              <w:t xml:space="preserve">Enter Person's Title: </w:t>
+            </w:r>
+          </w:p>
+          <w:p>
+            <w:pPr>
+              <w:autoSpaceDE w:val="0"/>
+              <w:autoSpaceDN w:val="0"/>
+              <w:bidi w:val="0"/>
+              <w:adjustRightInd w:val="0"/>
+              <w:rPr>
+                <w:rFonts w:ascii="Consolas" w:hAnsi="Consolas" w:cs="Consolas"/>
+                <w:sz w:val="20"/>
+                <w:szCs w:val="20"/>
+              </w:rPr>
+            </w:pPr>
+            <w:r>
+              <w:rPr>
+                <w:rFonts w:ascii="Consolas" w:hAnsi="Consolas" w:cs="Consolas"/>
+                <w:color w:val="00C87D"/>
+                <w:sz w:val="20"/>
+                <w:szCs w:val="20"/>
+              </w:rPr>
               <w:lastRenderedPageBreak/>
-              <w:t xml:space="preserve">Enter Person's Last Name: </w:t>
-            </w:r>
-          </w:p>
-          <w:p>
-            <w:pPr>
-              <w:autoSpaceDE w:val="0"/>
-              <w:autoSpaceDN w:val="0"/>
-              <w:bidi w:val="0"/>
-              <w:adjustRightInd w:val="0"/>
-              <w:rPr>
-                <w:rFonts w:ascii="Consolas" w:hAnsi="Consolas" w:cs="Consolas"/>
-                <w:sz w:val="20"/>
-                <w:szCs w:val="20"/>
-              </w:rPr>
-            </w:pPr>
-            <w:r>
-              <w:rPr>
-                <w:rFonts w:ascii="Consolas" w:hAnsi="Consolas" w:cs="Consolas"/>
-                <w:color w:val="00C87D"/>
-                <w:sz w:val="20"/>
-                <w:szCs w:val="20"/>
-              </w:rPr>
-              <w:t>Osama</w:t>
-            </w:r>
-          </w:p>
-          <w:p>
-            <w:pPr>
-              <w:autoSpaceDE w:val="0"/>
-              <w:autoSpaceDN w:val="0"/>
-              <w:bidi w:val="0"/>
-              <w:adjustRightInd w:val="0"/>
-              <w:rPr>
-                <w:rFonts w:ascii="Consolas" w:hAnsi="Consolas" w:cs="Consolas"/>
-                <w:sz w:val="20"/>
-                <w:szCs w:val="20"/>
-              </w:rPr>
-            </w:pPr>
-            <w:r>
-              <w:rPr>
-                <w:rFonts w:ascii="Consolas" w:hAnsi="Consolas" w:cs="Consolas"/>
-                <w:color w:val="000000"/>
-                <w:sz w:val="20"/>
-                <w:szCs w:val="20"/>
-              </w:rPr>
-              <w:t xml:space="preserve">Enter Person's Title: </w:t>
-            </w:r>
-          </w:p>
-          <w:p>
-            <w:pPr>
-              <w:autoSpaceDE w:val="0"/>
-              <w:autoSpaceDN w:val="0"/>
-              <w:bidi w:val="0"/>
-              <w:adjustRightInd w:val="0"/>
-              <w:rPr>
-                <w:rFonts w:ascii="Consolas" w:hAnsi="Consolas" w:cs="Consolas"/>
-                <w:sz w:val="20"/>
-                <w:szCs w:val="20"/>
-              </w:rPr>
-            </w:pPr>
-            <w:r>
-              <w:rPr>
-                <w:rFonts w:ascii="Consolas" w:hAnsi="Consolas" w:cs="Consolas"/>
-                <w:color w:val="00C87D"/>
-                <w:sz w:val="20"/>
-                <w:szCs w:val="20"/>
-              </w:rPr>
               <w:t>Doctor</w:t>
             </w:r>
           </w:p>
@@ -10815,7 +10860,6 @@
                 <w:szCs w:val="20"/>
                 <w:lang w:bidi="ar-EG"/>
               </w:rPr>
-              <w:lastRenderedPageBreak/>
               <w:t>//cli Output</w:t>
             </w:r>
           </w:p>
@@ -10881,35 +10925,34 @@
             <w:pPr>
               <w:jc w:val="right"/>
               <w:rPr>
+                <w:rFonts w:ascii="Consolas" w:hAnsi="Consolas" w:hint="cs"/>
+                <w:color w:val="000000" w:themeColor="text1"/>
+                <w:sz w:val="20"/>
+                <w:szCs w:val="20"/>
+                <w:lang w:bidi="ar-EG"/>
+              </w:rPr>
+            </w:pPr>
+          </w:p>
+          <w:p>
+            <w:pPr>
+              <w:jc w:val="right"/>
+              <w:rPr>
                 <w:rFonts w:ascii="Consolas" w:hAnsi="Consolas"/>
                 <w:color w:val="000000" w:themeColor="text1"/>
                 <w:sz w:val="20"/>
                 <w:szCs w:val="20"/>
-                <w:lang w:bidi="ar-EG"/>
-              </w:rPr>
-            </w:pPr>
-          </w:p>
-          <w:p>
-            <w:pPr>
-              <w:jc w:val="right"/>
+                <w:rtl/>
+                <w:lang w:bidi="ar-EG"/>
+              </w:rPr>
+            </w:pPr>
+            <w:r>
               <w:rPr>
                 <w:rFonts w:ascii="Consolas" w:hAnsi="Consolas"/>
                 <w:color w:val="000000" w:themeColor="text1"/>
                 <w:sz w:val="20"/>
                 <w:szCs w:val="20"/>
-                <w:rtl/>
-                <w:lang w:bidi="ar-EG"/>
-              </w:rPr>
-            </w:pPr>
-            <w:r>
-              <w:rPr>
-                <w:rFonts w:ascii="Consolas" w:hAnsi="Consolas"/>
-                <w:color w:val="000000" w:themeColor="text1"/>
-                <w:sz w:val="20"/>
-                <w:szCs w:val="20"/>
-                <w:lang w:bidi="ar-EG"/>
-              </w:rPr>
-              <w:lastRenderedPageBreak/>
+                <w:lang w:bidi="ar-EG"/>
+              </w:rPr>
               <w:t>//cli Output</w:t>
             </w:r>
           </w:p>
@@ -11004,92 +11047,92 @@
                 <w:sz w:val="20"/>
                 <w:szCs w:val="20"/>
               </w:rPr>
+              <w:t>[[</w:t>
+            </w:r>
+            <w:r>
+              <w:rPr>
+                <w:rFonts w:ascii="Consolas" w:hAnsi="Consolas" w:cs="Consolas"/>
+                <w:color w:val="00B050"/>
+                <w:sz w:val="20"/>
+                <w:szCs w:val="20"/>
+              </w:rPr>
+              <w:t>4</w:t>
+            </w:r>
+            <w:r>
+              <w:rPr>
+                <w:rFonts w:ascii="Consolas" w:hAnsi="Consolas" w:cs="Consolas"/>
+                <w:color w:val="000000"/>
+                <w:sz w:val="20"/>
+                <w:szCs w:val="20"/>
+              </w:rPr>
+              <w:t>-Delete Specific Person</w:t>
+            </w:r>
+            <w:r>
+              <w:rPr>
+                <w:rFonts w:ascii="Consolas" w:hAnsi="Consolas" w:cs="Consolas"/>
+                <w:color w:val="000000"/>
+                <w:sz w:val="20"/>
+                <w:szCs w:val="20"/>
+              </w:rPr>
+              <w:t>]]</w:t>
+            </w:r>
+          </w:p>
+          <w:p>
+            <w:pPr>
+              <w:autoSpaceDE w:val="0"/>
+              <w:autoSpaceDN w:val="0"/>
+              <w:bidi w:val="0"/>
+              <w:adjustRightInd w:val="0"/>
+              <w:rPr>
+                <w:rFonts w:ascii="Consolas" w:hAnsi="Consolas" w:cs="Consolas"/>
+                <w:color w:val="000000"/>
+                <w:sz w:val="20"/>
+                <w:szCs w:val="20"/>
+              </w:rPr>
+            </w:pPr>
+          </w:p>
+          <w:p>
+            <w:pPr>
+              <w:autoSpaceDE w:val="0"/>
+              <w:autoSpaceDN w:val="0"/>
+              <w:bidi w:val="0"/>
+              <w:adjustRightInd w:val="0"/>
+              <w:rPr>
+                <w:rFonts w:ascii="Consolas" w:hAnsi="Consolas" w:cs="Consolas"/>
+                <w:sz w:val="20"/>
+                <w:szCs w:val="20"/>
+              </w:rPr>
+            </w:pPr>
+            <w:r>
+              <w:rPr>
+                <w:rFonts w:ascii="Consolas" w:hAnsi="Consolas" w:cs="Consolas"/>
+                <w:color w:val="000000"/>
+                <w:sz w:val="20"/>
+                <w:szCs w:val="20"/>
+              </w:rPr>
+              <w:t>Enter Person Mail to Delete</w:t>
+            </w:r>
+          </w:p>
+          <w:p>
+            <w:pPr>
+              <w:autoSpaceDE w:val="0"/>
+              <w:autoSpaceDN w:val="0"/>
+              <w:bidi w:val="0"/>
+              <w:adjustRightInd w:val="0"/>
+              <w:rPr>
+                <w:rFonts w:ascii="Consolas" w:hAnsi="Consolas" w:cs="Consolas"/>
+                <w:sz w:val="20"/>
+                <w:szCs w:val="20"/>
+              </w:rPr>
+            </w:pPr>
+            <w:r>
+              <w:rPr>
+                <w:rFonts w:ascii="Consolas" w:hAnsi="Consolas" w:cs="Consolas"/>
+                <w:color w:val="00C87D"/>
+                <w:sz w:val="20"/>
+                <w:szCs w:val="20"/>
+              </w:rPr>
               <w:lastRenderedPageBreak/>
-              <w:t>[[</w:t>
-            </w:r>
-            <w:r>
-              <w:rPr>
-                <w:rFonts w:ascii="Consolas" w:hAnsi="Consolas" w:cs="Consolas"/>
-                <w:color w:val="00B050"/>
-                <w:sz w:val="20"/>
-                <w:szCs w:val="20"/>
-              </w:rPr>
-              <w:t>4</w:t>
-            </w:r>
-            <w:r>
-              <w:rPr>
-                <w:rFonts w:ascii="Consolas" w:hAnsi="Consolas" w:cs="Consolas"/>
-                <w:color w:val="000000"/>
-                <w:sz w:val="20"/>
-                <w:szCs w:val="20"/>
-              </w:rPr>
-              <w:t>-Delete Specific Person</w:t>
-            </w:r>
-            <w:r>
-              <w:rPr>
-                <w:rFonts w:ascii="Consolas" w:hAnsi="Consolas" w:cs="Consolas"/>
-                <w:color w:val="000000"/>
-                <w:sz w:val="20"/>
-                <w:szCs w:val="20"/>
-              </w:rPr>
-              <w:t>]]</w:t>
-            </w:r>
-          </w:p>
-          <w:p>
-            <w:pPr>
-              <w:autoSpaceDE w:val="0"/>
-              <w:autoSpaceDN w:val="0"/>
-              <w:bidi w:val="0"/>
-              <w:adjustRightInd w:val="0"/>
-              <w:rPr>
-                <w:rFonts w:ascii="Consolas" w:hAnsi="Consolas" w:cs="Consolas"/>
-                <w:color w:val="000000"/>
-                <w:sz w:val="20"/>
-                <w:szCs w:val="20"/>
-              </w:rPr>
-            </w:pPr>
-          </w:p>
-          <w:p>
-            <w:pPr>
-              <w:autoSpaceDE w:val="0"/>
-              <w:autoSpaceDN w:val="0"/>
-              <w:bidi w:val="0"/>
-              <w:adjustRightInd w:val="0"/>
-              <w:rPr>
-                <w:rFonts w:ascii="Consolas" w:hAnsi="Consolas" w:cs="Consolas"/>
-                <w:sz w:val="20"/>
-                <w:szCs w:val="20"/>
-              </w:rPr>
-            </w:pPr>
-            <w:r>
-              <w:rPr>
-                <w:rFonts w:ascii="Consolas" w:hAnsi="Consolas" w:cs="Consolas"/>
-                <w:color w:val="000000"/>
-                <w:sz w:val="20"/>
-                <w:szCs w:val="20"/>
-              </w:rPr>
-              <w:t>Enter Person Mail to Delete</w:t>
-            </w:r>
-          </w:p>
-          <w:p>
-            <w:pPr>
-              <w:autoSpaceDE w:val="0"/>
-              <w:autoSpaceDN w:val="0"/>
-              <w:bidi w:val="0"/>
-              <w:adjustRightInd w:val="0"/>
-              <w:rPr>
-                <w:rFonts w:ascii="Consolas" w:hAnsi="Consolas" w:cs="Consolas"/>
-                <w:sz w:val="20"/>
-                <w:szCs w:val="20"/>
-              </w:rPr>
-            </w:pPr>
-            <w:r>
-              <w:rPr>
-                <w:rFonts w:ascii="Consolas" w:hAnsi="Consolas" w:cs="Consolas"/>
-                <w:color w:val="00C87D"/>
-                <w:sz w:val="20"/>
-                <w:szCs w:val="20"/>
-              </w:rPr>
               <w:t>KhaledAhmed@gmail.com</w:t>
             </w:r>
           </w:p>
@@ -11097,7 +11140,7 @@
             <w:pPr>
               <w:jc w:val="right"/>
               <w:rPr>
-                <w:rFonts w:cs="Arial" w:hint="cs"/>
+                <w:rFonts w:cs="Arial"/>
                 <w:lang w:bidi="ar-EG"/>
               </w:rPr>
             </w:pPr>
@@ -11151,7 +11194,6 @@
                 <w:sz w:val="20"/>
                 <w:szCs w:val="20"/>
               </w:rPr>
-              <w:lastRenderedPageBreak/>
               <w:t>18</w:t>
             </w:r>
           </w:p>
@@ -11212,7 +11254,7 @@
             <w:pPr>
               <w:jc w:val="right"/>
               <w:rPr>
-                <w:rFonts w:ascii="Consolas" w:hAnsi="Consolas" w:hint="cs"/>
+                <w:rFonts w:ascii="Consolas" w:hAnsi="Consolas"/>
                 <w:color w:val="000000" w:themeColor="text1"/>
                 <w:sz w:val="20"/>
                 <w:szCs w:val="20"/>
@@ -12641,6 +12683,7 @@
                 <w:rFonts w:cs="Arial"/>
                 <w:lang w:bidi="ar-EG"/>
               </w:rPr>
+              <w:lastRenderedPageBreak/>
               <w:t>//CSV Update</w:t>
             </w:r>
           </w:p>
@@ -12870,7 +12913,15 @@
                 <w:rFonts w:cs="Arial"/>
                 <w:lang w:bidi="ar-EG"/>
               </w:rPr>
-              <w:t>Developer</w:t>
+              <w:t>D</w:t>
+            </w:r>
+            <w:r>
+              <w:rPr>
+                <w:rFonts w:cs="Arial"/>
+                <w:lang w:bidi="ar-EG"/>
+              </w:rPr>
+              <w:lastRenderedPageBreak/>
+              <w:t>eveloper</w:t>
             </w:r>
             <w:r>
               <w:rPr>
@@ -13080,8 +13131,96 @@
                 <w:sz w:val="20"/>
                 <w:szCs w:val="20"/>
               </w:rPr>
+              <w:t xml:space="preserve">Enter Person's Title: </w:t>
+            </w:r>
+          </w:p>
+          <w:p>
+            <w:pPr>
+              <w:autoSpaceDE w:val="0"/>
+              <w:autoSpaceDN w:val="0"/>
+              <w:bidi w:val="0"/>
+              <w:adjustRightInd w:val="0"/>
+              <w:rPr>
+                <w:rFonts w:ascii="Consolas" w:hAnsi="Consolas" w:cs="Consolas"/>
+                <w:sz w:val="20"/>
+                <w:szCs w:val="20"/>
+              </w:rPr>
+            </w:pPr>
+            <w:r>
+              <w:rPr>
+                <w:rFonts w:ascii="Consolas" w:hAnsi="Consolas" w:cs="Consolas"/>
+                <w:color w:val="00C87D"/>
+                <w:sz w:val="20"/>
+                <w:szCs w:val="20"/>
+              </w:rPr>
+              <w:t>Developer</w:t>
+            </w:r>
+          </w:p>
+          <w:p>
+            <w:pPr>
+              <w:autoSpaceDE w:val="0"/>
+              <w:autoSpaceDN w:val="0"/>
+              <w:bidi w:val="0"/>
+              <w:adjustRightInd w:val="0"/>
+              <w:rPr>
+                <w:rFonts w:ascii="Consolas" w:hAnsi="Consolas" w:cs="Consolas"/>
+                <w:sz w:val="20"/>
+                <w:szCs w:val="20"/>
+              </w:rPr>
+            </w:pPr>
+            <w:r>
+              <w:rPr>
+                <w:rFonts w:ascii="Consolas" w:hAnsi="Consolas" w:cs="Consolas"/>
+                <w:color w:val="000000"/>
+                <w:sz w:val="20"/>
+                <w:szCs w:val="20"/>
+              </w:rPr>
+              <w:t xml:space="preserve">Enter Person's Phone: </w:t>
+            </w:r>
+          </w:p>
+          <w:p>
+            <w:pPr>
+              <w:autoSpaceDE w:val="0"/>
+              <w:autoSpaceDN w:val="0"/>
+              <w:bidi w:val="0"/>
+              <w:adjustRightInd w:val="0"/>
+              <w:rPr>
+                <w:rFonts w:ascii="Consolas" w:hAnsi="Consolas" w:cs="Consolas"/>
+                <w:sz w:val="20"/>
+                <w:szCs w:val="20"/>
+              </w:rPr>
+            </w:pPr>
+            <w:r>
+              <w:rPr>
+                <w:rFonts w:ascii="Consolas" w:hAnsi="Consolas" w:cs="Consolas"/>
+                <w:color w:val="00C87D"/>
+                <w:sz w:val="20"/>
+                <w:szCs w:val="20"/>
+              </w:rPr>
               <w:lastRenderedPageBreak/>
-              <w:t xml:space="preserve">Enter Person's Title: </w:t>
+              <w:t>01141612615</w:t>
+            </w:r>
+          </w:p>
+          <w:p>
+            <w:pPr>
+              <w:autoSpaceDE w:val="0"/>
+              <w:autoSpaceDN w:val="0"/>
+              <w:bidi w:val="0"/>
+              <w:adjustRightInd w:val="0"/>
+              <w:rPr>
+                <w:rFonts w:ascii="Consolas" w:hAnsi="Consolas" w:cs="Consolas"/>
+                <w:sz w:val="20"/>
+                <w:szCs w:val="20"/>
+              </w:rPr>
+            </w:pPr>
+            <w:r>
+              <w:rPr>
+                <w:rFonts w:ascii="Consolas" w:hAnsi="Consolas" w:cs="Consolas"/>
+                <w:color w:val="000000"/>
+                <w:sz w:val="20"/>
+                <w:szCs w:val="20"/>
+              </w:rPr>
+              <w:t xml:space="preserve">Enter Person's Age: </w:t>
             </w:r>
           </w:p>
           <w:p>
@@ -13103,43 +13242,44 @@
                 <w:sz w:val="20"/>
                 <w:szCs w:val="20"/>
               </w:rPr>
-              <w:t>Developer</w:t>
-            </w:r>
-          </w:p>
-          <w:p>
-            <w:pPr>
-              <w:autoSpaceDE w:val="0"/>
-              <w:autoSpaceDN w:val="0"/>
-              <w:bidi w:val="0"/>
-              <w:adjustRightInd w:val="0"/>
-              <w:rPr>
-                <w:rFonts w:ascii="Consolas" w:hAnsi="Consolas" w:cs="Consolas"/>
-                <w:sz w:val="20"/>
-                <w:szCs w:val="20"/>
-              </w:rPr>
-            </w:pPr>
-            <w:r>
-              <w:rPr>
-                <w:rFonts w:ascii="Consolas" w:hAnsi="Consolas" w:cs="Consolas"/>
-                <w:color w:val="000000"/>
-                <w:sz w:val="20"/>
-                <w:szCs w:val="20"/>
-              </w:rPr>
-              <w:t xml:space="preserve">Enter Person's Phone: </w:t>
-            </w:r>
-          </w:p>
-          <w:p>
-            <w:pPr>
-              <w:autoSpaceDE w:val="0"/>
-              <w:autoSpaceDN w:val="0"/>
-              <w:bidi w:val="0"/>
-              <w:adjustRightInd w:val="0"/>
-              <w:rPr>
-                <w:rFonts w:ascii="Consolas" w:hAnsi="Consolas" w:cs="Consolas"/>
-                <w:sz w:val="20"/>
-                <w:szCs w:val="20"/>
-              </w:rPr>
-            </w:pPr>
+              <w:t>24</w:t>
+            </w:r>
+          </w:p>
+          <w:p>
+            <w:pPr>
+              <w:autoSpaceDE w:val="0"/>
+              <w:autoSpaceDN w:val="0"/>
+              <w:bidi w:val="0"/>
+              <w:adjustRightInd w:val="0"/>
+              <w:rPr>
+                <w:rFonts w:ascii="Consolas" w:hAnsi="Consolas" w:cs="Consolas"/>
+                <w:sz w:val="20"/>
+                <w:szCs w:val="20"/>
+              </w:rPr>
+            </w:pPr>
+            <w:r>
+              <w:rPr>
+                <w:rFonts w:ascii="Consolas" w:hAnsi="Consolas" w:cs="Consolas"/>
+                <w:color w:val="000000"/>
+                <w:sz w:val="20"/>
+                <w:szCs w:val="20"/>
+              </w:rPr>
+              <w:t xml:space="preserve">Enter Person's Mail: </w:t>
+            </w:r>
+          </w:p>
+          <w:p>
+            <w:pPr>
+              <w:autoSpaceDE w:val="0"/>
+              <w:autoSpaceDN w:val="0"/>
+              <w:bidi w:val="0"/>
+              <w:adjustRightInd w:val="0"/>
+              <w:rPr>
+                <w:rFonts w:ascii="Consolas" w:hAnsi="Consolas" w:cs="Consolas"/>
+                <w:sz w:val="20"/>
+                <w:szCs w:val="20"/>
+              </w:rPr>
+            </w:pPr>
+            <w:proofErr w:type="spellStart"/>
             <w:r>
               <w:rPr>
                 <w:rFonts w:ascii="Consolas" w:hAnsi="Consolas" w:cs="Consolas"/>
@@ -13147,95 +13287,6 @@
                 <w:sz w:val="20"/>
                 <w:szCs w:val="20"/>
               </w:rPr>
-              <w:t>01141612615</w:t>
-            </w:r>
-          </w:p>
-          <w:p>
-            <w:pPr>
-              <w:autoSpaceDE w:val="0"/>
-              <w:autoSpaceDN w:val="0"/>
-              <w:bidi w:val="0"/>
-              <w:adjustRightInd w:val="0"/>
-              <w:rPr>
-                <w:rFonts w:ascii="Consolas" w:hAnsi="Consolas" w:cs="Consolas"/>
-                <w:sz w:val="20"/>
-                <w:szCs w:val="20"/>
-              </w:rPr>
-            </w:pPr>
-            <w:r>
-              <w:rPr>
-                <w:rFonts w:ascii="Consolas" w:hAnsi="Consolas" w:cs="Consolas"/>
-                <w:color w:val="000000"/>
-                <w:sz w:val="20"/>
-                <w:szCs w:val="20"/>
-              </w:rPr>
-              <w:t xml:space="preserve">Enter Person's Age: </w:t>
-            </w:r>
-          </w:p>
-          <w:p>
-            <w:pPr>
-              <w:autoSpaceDE w:val="0"/>
-              <w:autoSpaceDN w:val="0"/>
-              <w:bidi w:val="0"/>
-              <w:adjustRightInd w:val="0"/>
-              <w:rPr>
-                <w:rFonts w:ascii="Consolas" w:hAnsi="Consolas" w:cs="Consolas"/>
-                <w:sz w:val="20"/>
-                <w:szCs w:val="20"/>
-              </w:rPr>
-            </w:pPr>
-            <w:r>
-              <w:rPr>
-                <w:rFonts w:ascii="Consolas" w:hAnsi="Consolas" w:cs="Consolas"/>
-                <w:color w:val="00C87D"/>
-                <w:sz w:val="20"/>
-                <w:szCs w:val="20"/>
-              </w:rPr>
-              <w:t>24</w:t>
-            </w:r>
-          </w:p>
-          <w:p>
-            <w:pPr>
-              <w:autoSpaceDE w:val="0"/>
-              <w:autoSpaceDN w:val="0"/>
-              <w:bidi w:val="0"/>
-              <w:adjustRightInd w:val="0"/>
-              <w:rPr>
-                <w:rFonts w:ascii="Consolas" w:hAnsi="Consolas" w:cs="Consolas"/>
-                <w:sz w:val="20"/>
-                <w:szCs w:val="20"/>
-              </w:rPr>
-            </w:pPr>
-            <w:r>
-              <w:rPr>
-                <w:rFonts w:ascii="Consolas" w:hAnsi="Consolas" w:cs="Consolas"/>
-                <w:color w:val="000000"/>
-                <w:sz w:val="20"/>
-                <w:szCs w:val="20"/>
-              </w:rPr>
-              <w:t xml:space="preserve">Enter Person's Mail: </w:t>
-            </w:r>
-          </w:p>
-          <w:p>
-            <w:pPr>
-              <w:autoSpaceDE w:val="0"/>
-              <w:autoSpaceDN w:val="0"/>
-              <w:bidi w:val="0"/>
-              <w:adjustRightInd w:val="0"/>
-              <w:rPr>
-                <w:rFonts w:ascii="Consolas" w:hAnsi="Consolas" w:cs="Consolas"/>
-                <w:sz w:val="20"/>
-                <w:szCs w:val="20"/>
-              </w:rPr>
-            </w:pPr>
-            <w:proofErr w:type="spellStart"/>
-            <w:r>
-              <w:rPr>
-                <w:rFonts w:ascii="Consolas" w:hAnsi="Consolas" w:cs="Consolas"/>
-                <w:color w:val="00C87D"/>
-                <w:sz w:val="20"/>
-                <w:szCs w:val="20"/>
-              </w:rPr>
               <w:t>ahmednasser@gmail</w:t>
             </w:r>
             <w:proofErr w:type="spellEnd"/>
@@ -13244,7 +13295,7 @@
             <w:pPr>
               <w:jc w:val="right"/>
               <w:rPr>
-                <w:rFonts w:cs="Arial" w:hint="cs"/>
+                <w:rFonts w:cs="Arial"/>
                 <w:rtl/>
                 <w:lang w:bidi="ar-EG"/>
               </w:rPr>
@@ -15157,7 +15208,6 @@
                 <w:rFonts w:cs="Arial"/>
                 <w:lang w:bidi="ar-EG"/>
               </w:rPr>
-              <w:lastRenderedPageBreak/>
               <w:t>//cli Output wrong choice repeat until correct choice //from 1 to 6</w:t>
             </w:r>
           </w:p>
@@ -15348,7 +15398,6 @@
                 <w:sz w:val="20"/>
                 <w:szCs w:val="20"/>
               </w:rPr>
-              <w:lastRenderedPageBreak/>
               <w:t>[[</w:t>
             </w:r>
             <w:r>
@@ -15565,7 +15614,6 @@
                 <w:rFonts w:cs="Arial"/>
                 <w:lang w:bidi="ar-EG"/>
               </w:rPr>
-              <w:lastRenderedPageBreak/>
               <w:t xml:space="preserve">User Enter : </w:t>
             </w:r>
             <w:r>
@@ -15644,7 +15692,6 @@
                 <w:sz w:val="20"/>
                 <w:szCs w:val="20"/>
               </w:rPr>
-              <w:lastRenderedPageBreak/>
               <w:t>25</w:t>
             </w:r>
           </w:p>
@@ -15701,6 +15748,7 @@
                 <w:sz w:val="20"/>
                 <w:szCs w:val="20"/>
               </w:rPr>
+              <w:lastRenderedPageBreak/>
               <w:t>FirstName</w:t>
             </w:r>
             <w:proofErr w:type="spellEnd"/>
@@ -16261,6 +16309,7 @@
                 <w:sz w:val="20"/>
                 <w:szCs w:val="20"/>
               </w:rPr>
+              <w:lastRenderedPageBreak/>
               <w:t>FirstName</w:t>
             </w:r>
             <w:proofErr w:type="spellEnd"/>
@@ -16857,6 +16906,7 @@
                 <w:sz w:val="20"/>
                 <w:szCs w:val="20"/>
               </w:rPr>
+              <w:lastRenderedPageBreak/>
               <w:t xml:space="preserve">Enter Field to Sort form 1 to 6 </w:t>
             </w:r>
           </w:p>
@@ -17033,6 +17083,7 @@
                 <w:sz w:val="20"/>
                 <w:szCs w:val="20"/>
               </w:rPr>
+              <w:lastRenderedPageBreak/>
               <w:t>26</w:t>
             </w:r>
           </w:p>
@@ -17057,6 +17108,7 @@
                 <w:rFonts w:cs="Arial"/>
                 <w:lang w:bidi="ar-EG"/>
               </w:rPr>
+              <w:lastRenderedPageBreak/>
               <w:t>//cli output</w:t>
             </w:r>
           </w:p>
@@ -18353,6 +18405,7 @@
                 <w:sz w:val="20"/>
                 <w:szCs w:val="20"/>
               </w:rPr>
+              <w:lastRenderedPageBreak/>
               <w:t>Phone is : 013</w:t>
             </w:r>
           </w:p>
@@ -18735,6 +18788,7 @@
                 <w:sz w:val="20"/>
                 <w:szCs w:val="20"/>
               </w:rPr>
+              <w:lastRenderedPageBreak/>
               <w:t>Phone is : 013</w:t>
             </w:r>
           </w:p>
@@ -19017,7 +19071,6 @@
                 <w:sz w:val="20"/>
                 <w:szCs w:val="20"/>
               </w:rPr>
-              <w:lastRenderedPageBreak/>
               <w:t xml:space="preserve"> 6-mail</w:t>
             </w:r>
           </w:p>
@@ -19108,7 +19161,6 @@
                 <w:sz w:val="20"/>
                 <w:szCs w:val="20"/>
               </w:rPr>
-              <w:lastRenderedPageBreak/>
               <w:t>28</w:t>
             </w:r>
           </w:p>

</xml_diff>